<commit_message>
make some changes in error handle function
</commit_message>
<xml_diff>
--- a/docs/final.docx
+++ b/docs/final.docx
@@ -3847,10 +3847,9 @@
           <w:sz w:val="28"/>
           <w:szCs w:val="28"/>
         </w:rPr>
-        <w:lastRenderedPageBreak/>
         <w:drawing>
-          <wp:inline distT="0" distB="0" distL="0" distR="0" wp14:anchorId="385874F0" wp14:editId="30E00137">
-            <wp:extent cx="6370320" cy="3837043"/>
+          <wp:inline distT="0" distB="0" distL="0" distR="0" wp14:anchorId="385874F0" wp14:editId="30EDF07C">
+            <wp:extent cx="6271260" cy="3777376"/>
             <wp:effectExtent l="0" t="0" r="0" b="0"/>
             <wp:docPr id="1331652270" name="Picture 1"/>
             <wp:cNvGraphicFramePr>
@@ -3872,7 +3871,7 @@
                   <pic:spPr>
                     <a:xfrm>
                       <a:off x="0" y="0"/>
-                      <a:ext cx="6397500" cy="3853415"/>
+                      <a:ext cx="6314233" cy="3803260"/>
                     </a:xfrm>
                     <a:prstGeom prst="rect">
                       <a:avLst/>
@@ -4697,7 +4696,6 @@
           <w:sz w:val="28"/>
           <w:szCs w:val="28"/>
         </w:rPr>
-        <w:lastRenderedPageBreak/>
         <w:drawing>
           <wp:inline distT="0" distB="0" distL="0" distR="0" wp14:anchorId="63537EBD" wp14:editId="153211AC">
             <wp:extent cx="6645910" cy="2637155"/>
@@ -4773,282 +4771,6 @@
           <w:b/>
           <w:sz w:val="32"/>
           <w:szCs w:val="32"/>
-          <w:u w:val="single"/>
-        </w:rPr>
-      </w:pPr>
-    </w:p>
-    <w:p>
-      <w:pPr>
-        <w:contextualSpacing/>
-        <w:rPr>
-          <w:rFonts w:ascii="Times New Roman" w:hAnsi="Times New Roman" w:cs="Times New Roman"/>
-          <w:b/>
-          <w:sz w:val="32"/>
-          <w:szCs w:val="32"/>
-          <w:u w:val="single"/>
-        </w:rPr>
-      </w:pPr>
-    </w:p>
-    <w:p>
-      <w:pPr>
-        <w:contextualSpacing/>
-        <w:rPr>
-          <w:rFonts w:ascii="Times New Roman" w:hAnsi="Times New Roman" w:cs="Times New Roman"/>
-          <w:b/>
-          <w:sz w:val="32"/>
-          <w:szCs w:val="32"/>
-          <w:u w:val="single"/>
-        </w:rPr>
-      </w:pPr>
-    </w:p>
-    <w:p>
-      <w:pPr>
-        <w:contextualSpacing/>
-        <w:rPr>
-          <w:rFonts w:ascii="Times New Roman" w:hAnsi="Times New Roman" w:cs="Times New Roman"/>
-          <w:b/>
-          <w:sz w:val="32"/>
-          <w:szCs w:val="32"/>
-          <w:u w:val="single"/>
-        </w:rPr>
-      </w:pPr>
-    </w:p>
-    <w:p>
-      <w:pPr>
-        <w:contextualSpacing/>
-        <w:rPr>
-          <w:rFonts w:ascii="Times New Roman" w:hAnsi="Times New Roman" w:cs="Times New Roman"/>
-          <w:b/>
-          <w:sz w:val="32"/>
-          <w:szCs w:val="32"/>
-          <w:u w:val="single"/>
-        </w:rPr>
-      </w:pPr>
-    </w:p>
-    <w:p>
-      <w:pPr>
-        <w:contextualSpacing/>
-        <w:rPr>
-          <w:rFonts w:ascii="Times New Roman" w:hAnsi="Times New Roman" w:cs="Times New Roman"/>
-          <w:b/>
-          <w:sz w:val="32"/>
-          <w:szCs w:val="32"/>
-          <w:u w:val="single"/>
-        </w:rPr>
-      </w:pPr>
-    </w:p>
-    <w:p>
-      <w:pPr>
-        <w:contextualSpacing/>
-        <w:rPr>
-          <w:rFonts w:ascii="Times New Roman" w:hAnsi="Times New Roman" w:cs="Times New Roman"/>
-          <w:b/>
-          <w:sz w:val="32"/>
-          <w:szCs w:val="32"/>
-          <w:u w:val="single"/>
-        </w:rPr>
-      </w:pPr>
-    </w:p>
-    <w:p>
-      <w:pPr>
-        <w:contextualSpacing/>
-        <w:rPr>
-          <w:rFonts w:ascii="Times New Roman" w:hAnsi="Times New Roman" w:cs="Times New Roman"/>
-          <w:b/>
-          <w:sz w:val="32"/>
-          <w:szCs w:val="32"/>
-          <w:u w:val="single"/>
-        </w:rPr>
-      </w:pPr>
-    </w:p>
-    <w:p>
-      <w:pPr>
-        <w:contextualSpacing/>
-        <w:rPr>
-          <w:rFonts w:ascii="Times New Roman" w:hAnsi="Times New Roman" w:cs="Times New Roman"/>
-          <w:b/>
-          <w:sz w:val="32"/>
-          <w:szCs w:val="32"/>
-          <w:u w:val="single"/>
-        </w:rPr>
-      </w:pPr>
-    </w:p>
-    <w:p>
-      <w:pPr>
-        <w:contextualSpacing/>
-        <w:rPr>
-          <w:rFonts w:ascii="Times New Roman" w:hAnsi="Times New Roman" w:cs="Times New Roman"/>
-          <w:b/>
-          <w:sz w:val="32"/>
-          <w:szCs w:val="32"/>
-          <w:u w:val="single"/>
-        </w:rPr>
-      </w:pPr>
-    </w:p>
-    <w:p>
-      <w:pPr>
-        <w:contextualSpacing/>
-        <w:rPr>
-          <w:rFonts w:ascii="Times New Roman" w:hAnsi="Times New Roman" w:cs="Times New Roman"/>
-          <w:b/>
-          <w:sz w:val="32"/>
-          <w:szCs w:val="32"/>
-          <w:u w:val="single"/>
-        </w:rPr>
-      </w:pPr>
-    </w:p>
-    <w:p>
-      <w:pPr>
-        <w:contextualSpacing/>
-        <w:rPr>
-          <w:rFonts w:ascii="Times New Roman" w:hAnsi="Times New Roman" w:cs="Times New Roman"/>
-          <w:b/>
-          <w:sz w:val="32"/>
-          <w:szCs w:val="32"/>
-          <w:u w:val="single"/>
-        </w:rPr>
-      </w:pPr>
-    </w:p>
-    <w:p>
-      <w:pPr>
-        <w:contextualSpacing/>
-        <w:rPr>
-          <w:rFonts w:ascii="Times New Roman" w:hAnsi="Times New Roman" w:cs="Times New Roman"/>
-          <w:b/>
-          <w:sz w:val="32"/>
-          <w:szCs w:val="32"/>
-          <w:u w:val="single"/>
-        </w:rPr>
-      </w:pPr>
-    </w:p>
-    <w:p>
-      <w:pPr>
-        <w:contextualSpacing/>
-        <w:rPr>
-          <w:rFonts w:ascii="Times New Roman" w:hAnsi="Times New Roman" w:cs="Times New Roman"/>
-          <w:b/>
-          <w:sz w:val="32"/>
-          <w:szCs w:val="32"/>
-          <w:u w:val="single"/>
-        </w:rPr>
-      </w:pPr>
-    </w:p>
-    <w:p>
-      <w:pPr>
-        <w:contextualSpacing/>
-        <w:rPr>
-          <w:rFonts w:ascii="Times New Roman" w:hAnsi="Times New Roman" w:cs="Times New Roman"/>
-          <w:b/>
-          <w:sz w:val="32"/>
-          <w:szCs w:val="32"/>
-          <w:u w:val="single"/>
-        </w:rPr>
-      </w:pPr>
-    </w:p>
-    <w:p>
-      <w:pPr>
-        <w:contextualSpacing/>
-        <w:rPr>
-          <w:rFonts w:ascii="Times New Roman" w:hAnsi="Times New Roman" w:cs="Times New Roman"/>
-          <w:b/>
-          <w:sz w:val="32"/>
-          <w:szCs w:val="32"/>
-          <w:u w:val="single"/>
-        </w:rPr>
-      </w:pPr>
-    </w:p>
-    <w:p>
-      <w:pPr>
-        <w:contextualSpacing/>
-        <w:rPr>
-          <w:rFonts w:ascii="Times New Roman" w:hAnsi="Times New Roman" w:cs="Times New Roman"/>
-          <w:b/>
-          <w:sz w:val="32"/>
-          <w:szCs w:val="32"/>
-          <w:u w:val="single"/>
-        </w:rPr>
-      </w:pPr>
-    </w:p>
-    <w:p>
-      <w:pPr>
-        <w:contextualSpacing/>
-        <w:rPr>
-          <w:rFonts w:ascii="Times New Roman" w:hAnsi="Times New Roman" w:cs="Times New Roman"/>
-          <w:b/>
-          <w:sz w:val="32"/>
-          <w:szCs w:val="32"/>
-          <w:u w:val="single"/>
-        </w:rPr>
-      </w:pPr>
-    </w:p>
-    <w:p>
-      <w:pPr>
-        <w:contextualSpacing/>
-        <w:rPr>
-          <w:rFonts w:ascii="Times New Roman" w:hAnsi="Times New Roman" w:cs="Times New Roman"/>
-          <w:b/>
-          <w:sz w:val="32"/>
-          <w:szCs w:val="32"/>
-          <w:u w:val="single"/>
-        </w:rPr>
-      </w:pPr>
-    </w:p>
-    <w:p>
-      <w:pPr>
-        <w:contextualSpacing/>
-        <w:rPr>
-          <w:rFonts w:ascii="Times New Roman" w:hAnsi="Times New Roman" w:cs="Times New Roman"/>
-          <w:b/>
-          <w:sz w:val="32"/>
-          <w:szCs w:val="32"/>
-          <w:u w:val="single"/>
-        </w:rPr>
-      </w:pPr>
-    </w:p>
-    <w:p>
-      <w:pPr>
-        <w:contextualSpacing/>
-        <w:rPr>
-          <w:rFonts w:ascii="Times New Roman" w:hAnsi="Times New Roman" w:cs="Times New Roman"/>
-          <w:b/>
-          <w:sz w:val="32"/>
-          <w:szCs w:val="32"/>
-          <w:u w:val="single"/>
-        </w:rPr>
-      </w:pPr>
-    </w:p>
-    <w:p>
-      <w:pPr>
-        <w:contextualSpacing/>
-        <w:rPr>
-          <w:rFonts w:ascii="Times New Roman" w:hAnsi="Times New Roman" w:cs="Times New Roman"/>
-          <w:b/>
-          <w:sz w:val="32"/>
-          <w:szCs w:val="32"/>
-          <w:u w:val="single"/>
-        </w:rPr>
-      </w:pPr>
-    </w:p>
-    <w:p>
-      <w:pPr>
-        <w:contextualSpacing/>
-        <w:rPr>
-          <w:rFonts w:ascii="Times New Roman" w:hAnsi="Times New Roman" w:cs="Times New Roman"/>
-          <w:b/>
-          <w:sz w:val="32"/>
-          <w:szCs w:val="32"/>
-          <w:u w:val="single"/>
-        </w:rPr>
-      </w:pPr>
-    </w:p>
-    <w:p>
-      <w:pPr>
-        <w:contextualSpacing/>
-        <w:rPr>
-          <w:rFonts w:ascii="Times New Roman" w:hAnsi="Times New Roman" w:cs="Times New Roman"/>
-          <w:b/>
-          <w:sz w:val="32"/>
-          <w:szCs w:val="32"/>
         </w:rPr>
       </w:pPr>
       <w:proofErr w:type="spellStart"/>
@@ -5254,25 +4976,7 @@
           <w:sz w:val="28"/>
           <w:szCs w:val="28"/>
         </w:rPr>
-        <w:t xml:space="preserve">Description: This table is used for storing </w:t>
-      </w:r>
-      <w:r>
-        <w:rPr>
-          <w:b/>
-          <w:bCs/>
-          <w:sz w:val="28"/>
-          <w:szCs w:val="28"/>
-        </w:rPr>
-        <w:t xml:space="preserve">Users </w:t>
-      </w:r>
-      <w:r>
-        <w:rPr>
-          <w:b/>
-          <w:bCs/>
-          <w:sz w:val="28"/>
-          <w:szCs w:val="28"/>
-        </w:rPr>
-        <w:t>details</w:t>
+        <w:t>Description: This table is used for storing Users details</w:t>
       </w:r>
     </w:p>
     <w:p>
@@ -5396,25 +5100,7 @@
           <w:sz w:val="28"/>
           <w:szCs w:val="28"/>
         </w:rPr>
-        <w:t xml:space="preserve">Description: This table is used for storing </w:t>
-      </w:r>
-      <w:r>
-        <w:rPr>
-          <w:b/>
-          <w:bCs/>
-          <w:sz w:val="28"/>
-          <w:szCs w:val="28"/>
-        </w:rPr>
-        <w:t xml:space="preserve">Organisations </w:t>
-      </w:r>
-      <w:r>
-        <w:rPr>
-          <w:b/>
-          <w:bCs/>
-          <w:sz w:val="28"/>
-          <w:szCs w:val="28"/>
-        </w:rPr>
-        <w:t>details</w:t>
+        <w:t>Description: This table is used for storing Organisations details</w:t>
       </w:r>
     </w:p>
     <w:p>
@@ -5628,59 +5314,40 @@
           <w:sz w:val="28"/>
           <w:szCs w:val="28"/>
         </w:rPr>
-        <w:t xml:space="preserve">Description: This table is used for storing </w:t>
-      </w:r>
-      <w:r>
-        <w:rPr>
-          <w:b/>
-          <w:bCs/>
-          <w:sz w:val="28"/>
-          <w:szCs w:val="28"/>
-        </w:rPr>
-        <w:t xml:space="preserve">Events </w:t>
-      </w:r>
-      <w:r>
-        <w:rPr>
-          <w:b/>
-          <w:bCs/>
-          <w:sz w:val="28"/>
-          <w:szCs w:val="28"/>
-        </w:rPr>
-        <w:t>details</w:t>
-      </w:r>
-    </w:p>
-    <w:p>
-      <w:pPr>
-        <w:rPr>
-          <w:b/>
-          <w:bCs/>
-          <w:sz w:val="28"/>
-          <w:szCs w:val="28"/>
-        </w:rPr>
-      </w:pPr>
-    </w:p>
-    <w:p>
-      <w:pPr>
-        <w:rPr>
-          <w:b/>
-          <w:bCs/>
-          <w:sz w:val="28"/>
-          <w:szCs w:val="28"/>
-        </w:rPr>
-      </w:pPr>
-      <w:r>
-        <w:rPr>
-          <w:b/>
-          <w:bCs/>
-          <w:noProof/>
+        <w:t>Description: This table is used for storing Events details</w:t>
+      </w:r>
+    </w:p>
+    <w:p>
+      <w:pPr>
+        <w:rPr>
+          <w:b/>
+          <w:bCs/>
+          <w:sz w:val="28"/>
+          <w:szCs w:val="28"/>
+        </w:rPr>
+      </w:pPr>
+    </w:p>
+    <w:p>
+      <w:pPr>
+        <w:rPr>
+          <w:b/>
+          <w:bCs/>
+          <w:sz w:val="28"/>
+          <w:szCs w:val="28"/>
+        </w:rPr>
+      </w:pPr>
+      <w:r>
+        <w:rPr>
+          <w:b/>
+          <w:bCs/>
           <w:sz w:val="28"/>
           <w:szCs w:val="28"/>
         </w:rPr>
         <w:drawing>
-          <wp:inline distT="0" distB="0" distL="0" distR="0" wp14:anchorId="0A08A45E" wp14:editId="07611717">
-            <wp:extent cx="6645910" cy="2726690"/>
+          <wp:inline distT="0" distB="0" distL="0" distR="0" wp14:anchorId="6E2C086E" wp14:editId="7A5A8FBE">
+            <wp:extent cx="6645910" cy="2574925"/>
             <wp:effectExtent l="0" t="0" r="2540" b="0"/>
-            <wp:docPr id="115964373" name="Picture 1"/>
+            <wp:docPr id="777700248" name="Picture 1"/>
             <wp:cNvGraphicFramePr>
               <a:graphicFrameLocks xmlns:a="http://schemas.openxmlformats.org/drawingml/2006/main" noChangeAspect="1"/>
             </wp:cNvGraphicFramePr>
@@ -5688,7 +5355,7 @@
               <a:graphicData uri="http://schemas.openxmlformats.org/drawingml/2006/picture">
                 <pic:pic xmlns:pic="http://schemas.openxmlformats.org/drawingml/2006/picture">
                   <pic:nvPicPr>
-                    <pic:cNvPr id="115964373" name=""/>
+                    <pic:cNvPr id="777700248" name=""/>
                     <pic:cNvPicPr/>
                   </pic:nvPicPr>
                   <pic:blipFill>
@@ -5700,7 +5367,7 @@
                   <pic:spPr>
                     <a:xfrm>
                       <a:off x="0" y="0"/>
-                      <a:ext cx="6645910" cy="2726690"/>
+                      <a:ext cx="6645910" cy="2574925"/>
                     </a:xfrm>
                     <a:prstGeom prst="rect">
                       <a:avLst/>
@@ -5779,25 +5446,7 @@
           <w:sz w:val="28"/>
           <w:szCs w:val="28"/>
         </w:rPr>
-        <w:t xml:space="preserve">Description: This table is used for storing </w:t>
-      </w:r>
-      <w:r>
-        <w:rPr>
-          <w:b/>
-          <w:bCs/>
-          <w:sz w:val="28"/>
-          <w:szCs w:val="28"/>
-        </w:rPr>
-        <w:t xml:space="preserve">Categories </w:t>
-      </w:r>
-      <w:r>
-        <w:rPr>
-          <w:b/>
-          <w:bCs/>
-          <w:sz w:val="28"/>
-          <w:szCs w:val="28"/>
-        </w:rPr>
-        <w:t>details</w:t>
+        <w:t>Description: This table is used for storing Categories details</w:t>
       </w:r>
     </w:p>
     <w:p>
@@ -5910,25 +5559,7 @@
           <w:sz w:val="28"/>
           <w:szCs w:val="28"/>
         </w:rPr>
-        <w:t xml:space="preserve">Description: This table is used for storing </w:t>
-      </w:r>
-      <w:r>
-        <w:rPr>
-          <w:b/>
-          <w:bCs/>
-          <w:sz w:val="28"/>
-          <w:szCs w:val="28"/>
-        </w:rPr>
-        <w:t xml:space="preserve">Languages </w:t>
-      </w:r>
-      <w:r>
-        <w:rPr>
-          <w:b/>
-          <w:bCs/>
-          <w:sz w:val="28"/>
-          <w:szCs w:val="28"/>
-        </w:rPr>
-        <w:t>details</w:t>
+        <w:t>Description: This table is used for storing Languages details</w:t>
       </w:r>
     </w:p>
     <w:p>
@@ -6052,34 +5683,7 @@
           <w:sz w:val="28"/>
           <w:szCs w:val="28"/>
         </w:rPr>
-        <w:t xml:space="preserve">Description: This table is used for storing </w:t>
-      </w:r>
-      <w:r>
-        <w:rPr>
-          <w:b/>
-          <w:bCs/>
-          <w:sz w:val="28"/>
-          <w:szCs w:val="28"/>
-        </w:rPr>
-        <w:t xml:space="preserve">The Users </w:t>
-      </w:r>
-      <w:r>
-        <w:rPr>
-          <w:b/>
-          <w:bCs/>
-          <w:sz w:val="28"/>
-          <w:szCs w:val="28"/>
-        </w:rPr>
-        <w:t>details</w:t>
-      </w:r>
-      <w:r>
-        <w:rPr>
-          <w:b/>
-          <w:bCs/>
-          <w:sz w:val="28"/>
-          <w:szCs w:val="28"/>
-        </w:rPr>
-        <w:t xml:space="preserve"> who have joined the event</w:t>
+        <w:t>Description: This table is used for storing The Users details who have joined the event</w:t>
       </w:r>
     </w:p>
     <w:p>
@@ -6155,6 +5759,16 @@
           <w:szCs w:val="28"/>
         </w:rPr>
       </w:pPr>
+    </w:p>
+    <w:p>
+      <w:pPr>
+        <w:rPr>
+          <w:b/>
+          <w:bCs/>
+          <w:sz w:val="28"/>
+          <w:szCs w:val="28"/>
+        </w:rPr>
+      </w:pPr>
       <w:proofErr w:type="spellStart"/>
       <w:r>
         <w:rPr>
@@ -6204,34 +5818,7 @@
           <w:sz w:val="28"/>
           <w:szCs w:val="28"/>
         </w:rPr>
-        <w:t xml:space="preserve">Description: This table is used for storing </w:t>
-      </w:r>
-      <w:r>
-        <w:rPr>
-          <w:b/>
-          <w:bCs/>
-          <w:sz w:val="28"/>
-          <w:szCs w:val="28"/>
-        </w:rPr>
-        <w:t xml:space="preserve">the events </w:t>
-      </w:r>
-      <w:r>
-        <w:rPr>
-          <w:b/>
-          <w:bCs/>
-          <w:sz w:val="28"/>
-          <w:szCs w:val="28"/>
-        </w:rPr>
-        <w:t>details</w:t>
-      </w:r>
-      <w:r>
-        <w:rPr>
-          <w:b/>
-          <w:bCs/>
-          <w:sz w:val="28"/>
-          <w:szCs w:val="28"/>
-        </w:rPr>
-        <w:t xml:space="preserve"> which will get </w:t>
+        <w:t xml:space="preserve">Description: This table is used for storing the events details which will get </w:t>
       </w:r>
       <w:proofErr w:type="spellStart"/>
       <w:r>
@@ -6364,58 +5951,30 @@
           <w:sz w:val="28"/>
           <w:szCs w:val="28"/>
         </w:rPr>
-        <w:t xml:space="preserve">Description: This table is used for storing </w:t>
-      </w:r>
-      <w:r>
-        <w:rPr>
-          <w:b/>
-          <w:bCs/>
-          <w:sz w:val="28"/>
-          <w:szCs w:val="28"/>
-        </w:rPr>
-        <w:t xml:space="preserve">Transaction </w:t>
-      </w:r>
-      <w:r>
-        <w:rPr>
-          <w:b/>
-          <w:bCs/>
-          <w:sz w:val="28"/>
-          <w:szCs w:val="28"/>
-        </w:rPr>
-        <w:t>details</w:t>
-      </w:r>
-      <w:r>
-        <w:rPr>
-          <w:b/>
-          <w:bCs/>
-          <w:sz w:val="28"/>
-          <w:szCs w:val="28"/>
-        </w:rPr>
-        <w:t xml:space="preserve"> of the event</w:t>
-      </w:r>
-    </w:p>
-    <w:p>
-      <w:pPr>
-        <w:rPr>
-          <w:b/>
-          <w:bCs/>
-          <w:sz w:val="28"/>
-          <w:szCs w:val="28"/>
-        </w:rPr>
-      </w:pPr>
-      <w:r>
-        <w:rPr>
-          <w:b/>
-          <w:bCs/>
-          <w:noProof/>
+        <w:t>Description: This table is used for storing Transaction details of the event</w:t>
+      </w:r>
+    </w:p>
+    <w:p>
+      <w:pPr>
+        <w:rPr>
+          <w:b/>
+          <w:bCs/>
+          <w:sz w:val="28"/>
+          <w:szCs w:val="28"/>
+        </w:rPr>
+      </w:pPr>
+      <w:r>
+        <w:rPr>
+          <w:b/>
+          <w:bCs/>
           <w:sz w:val="28"/>
           <w:szCs w:val="28"/>
         </w:rPr>
         <w:drawing>
-          <wp:inline distT="0" distB="0" distL="0" distR="0" wp14:anchorId="6985D016" wp14:editId="265D6C9E">
-            <wp:extent cx="6645910" cy="977900"/>
-            <wp:effectExtent l="0" t="0" r="2540" b="0"/>
-            <wp:docPr id="169452601" name="Picture 1"/>
+          <wp:inline distT="0" distB="0" distL="0" distR="0" wp14:anchorId="32F8DD5C" wp14:editId="731B66C8">
+            <wp:extent cx="6910825" cy="1524000"/>
+            <wp:effectExtent l="0" t="0" r="4445" b="0"/>
+            <wp:docPr id="2058844923" name="Picture 1"/>
             <wp:cNvGraphicFramePr>
               <a:graphicFrameLocks xmlns:a="http://schemas.openxmlformats.org/drawingml/2006/main" noChangeAspect="1"/>
             </wp:cNvGraphicFramePr>
@@ -6423,7 +5982,7 @@
               <a:graphicData uri="http://schemas.openxmlformats.org/drawingml/2006/picture">
                 <pic:pic xmlns:pic="http://schemas.openxmlformats.org/drawingml/2006/picture">
                   <pic:nvPicPr>
-                    <pic:cNvPr id="169452601" name=""/>
+                    <pic:cNvPr id="2058844923" name=""/>
                     <pic:cNvPicPr/>
                   </pic:nvPicPr>
                   <pic:blipFill>
@@ -6435,7 +5994,7 @@
                   <pic:spPr>
                     <a:xfrm>
                       <a:off x="0" y="0"/>
-                      <a:ext cx="6645910" cy="977900"/>
+                      <a:ext cx="6915766" cy="1525090"/>
                     </a:xfrm>
                     <a:prstGeom prst="rect">
                       <a:avLst/>
@@ -6826,7 +6385,6 @@
           <w:sz w:val="40"/>
           <w:szCs w:val="40"/>
         </w:rPr>
-        <w:lastRenderedPageBreak/>
         <w:t>Organiser Side</w:t>
       </w:r>
       <w:r>
@@ -6924,28 +6482,6 @@
         </w:rPr>
         <w:t>to system.</w:t>
       </w:r>
-    </w:p>
-    <w:p>
-      <w:pPr>
-        <w:jc w:val="center"/>
-        <w:rPr>
-          <w:b/>
-          <w:bCs/>
-          <w:sz w:val="32"/>
-          <w:szCs w:val="32"/>
-        </w:rPr>
-      </w:pPr>
-    </w:p>
-    <w:p>
-      <w:pPr>
-        <w:jc w:val="center"/>
-        <w:rPr>
-          <w:b/>
-          <w:bCs/>
-          <w:sz w:val="32"/>
-          <w:szCs w:val="32"/>
-        </w:rPr>
-      </w:pPr>
     </w:p>
     <w:p>
       <w:pPr>
@@ -7160,13 +6696,26 @@
           <w:szCs w:val="32"/>
         </w:rPr>
       </w:pPr>
-      <w:r>
+    </w:p>
+    <w:p>
+      <w:pPr>
+        <w:spacing w:after="0" w:line="240" w:lineRule="auto"/>
+        <w:jc w:val="both"/>
         <w:rPr>
           <w:rFonts w:ascii="Times New Roman" w:hAnsi="Times New Roman" w:cs="Times New Roman"/>
           <w:b/>
           <w:sz w:val="32"/>
           <w:szCs w:val="32"/>
         </w:rPr>
+      </w:pPr>
+      <w:r>
+        <w:rPr>
+          <w:rFonts w:ascii="Times New Roman" w:hAnsi="Times New Roman" w:cs="Times New Roman"/>
+          <w:b/>
+          <w:sz w:val="32"/>
+          <w:szCs w:val="32"/>
+        </w:rPr>
+        <w:lastRenderedPageBreak/>
         <w:t>3. Recent Events (Dashboard</w:t>
       </w:r>
       <w:proofErr w:type="gramStart"/>
@@ -7325,8 +6874,9 @@
           <w:sz w:val="32"/>
           <w:szCs w:val="32"/>
         </w:rPr>
-        <w:t xml:space="preserve">. </w:t>
-      </w:r>
+        <w:t>. Create Events (Dashboard</w:t>
+      </w:r>
+      <w:proofErr w:type="gramStart"/>
       <w:r>
         <w:rPr>
           <w:rFonts w:ascii="Times New Roman" w:hAnsi="Times New Roman" w:cs="Times New Roman"/>
@@ -7334,7 +6884,7 @@
           <w:sz w:val="32"/>
           <w:szCs w:val="32"/>
         </w:rPr>
-        <w:t xml:space="preserve">Create </w:t>
+        <w:t>)</w:t>
       </w:r>
       <w:r>
         <w:rPr>
@@ -7343,25 +6893,6 @@
           <w:sz w:val="32"/>
           <w:szCs w:val="32"/>
         </w:rPr>
-        <w:t>Events (Dashboard</w:t>
-      </w:r>
-      <w:proofErr w:type="gramStart"/>
-      <w:r>
-        <w:rPr>
-          <w:rFonts w:ascii="Times New Roman" w:hAnsi="Times New Roman" w:cs="Times New Roman"/>
-          <w:b/>
-          <w:sz w:val="32"/>
-          <w:szCs w:val="32"/>
-        </w:rPr>
-        <w:t>)</w:t>
-      </w:r>
-      <w:r>
-        <w:rPr>
-          <w:rFonts w:ascii="Times New Roman" w:hAnsi="Times New Roman" w:cs="Times New Roman"/>
-          <w:b/>
-          <w:sz w:val="32"/>
-          <w:szCs w:val="32"/>
-        </w:rPr>
         <w:t>:-</w:t>
       </w:r>
       <w:proofErr w:type="gramEnd"/>
@@ -7389,15 +6920,7 @@
           <w:sz w:val="28"/>
           <w:szCs w:val="28"/>
         </w:rPr>
-        <w:t xml:space="preserve">Create </w:t>
-      </w:r>
-      <w:r>
-        <w:rPr>
-          <w:rFonts w:ascii="Georgia" w:hAnsi="Georgia" w:cs="Calibri"/>
-          <w:sz w:val="28"/>
-          <w:szCs w:val="28"/>
-        </w:rPr>
-        <w:t>Events</w:t>
+        <w:t>Create Events</w:t>
       </w:r>
       <w:r>
         <w:rPr>
@@ -7520,34 +7043,8 @@
           <w:sz w:val="32"/>
           <w:szCs w:val="32"/>
         </w:rPr>
-        <w:t>5</w:t>
-      </w:r>
-      <w:r>
-        <w:rPr>
-          <w:rFonts w:ascii="Times New Roman" w:hAnsi="Times New Roman" w:cs="Times New Roman"/>
-          <w:b/>
-          <w:sz w:val="32"/>
-          <w:szCs w:val="32"/>
-        </w:rPr>
-        <w:t xml:space="preserve">. </w:t>
-      </w:r>
-      <w:r>
-        <w:rPr>
-          <w:rFonts w:ascii="Times New Roman" w:hAnsi="Times New Roman" w:cs="Times New Roman"/>
-          <w:b/>
-          <w:sz w:val="32"/>
-          <w:szCs w:val="32"/>
-        </w:rPr>
-        <w:t xml:space="preserve">Update Profile </w:t>
-      </w:r>
-      <w:r>
-        <w:rPr>
-          <w:rFonts w:ascii="Times New Roman" w:hAnsi="Times New Roman" w:cs="Times New Roman"/>
-          <w:b/>
-          <w:sz w:val="32"/>
-          <w:szCs w:val="32"/>
-        </w:rPr>
-        <w:t>(Dashboard</w:t>
+        <w:lastRenderedPageBreak/>
+        <w:t>5. Update Profile (Dashboard</w:t>
       </w:r>
       <w:proofErr w:type="gramStart"/>
       <w:r>
@@ -7707,17 +7204,128 @@
         <w:rPr>
           <w:b/>
           <w:bCs/>
-          <w:sz w:val="32"/>
-          <w:szCs w:val="32"/>
-        </w:rPr>
-      </w:pPr>
-      <w:r>
-        <w:rPr>
-          <w:b/>
-          <w:bCs/>
           <w:sz w:val="40"/>
           <w:szCs w:val="40"/>
         </w:rPr>
+      </w:pPr>
+    </w:p>
+    <w:p>
+      <w:pPr>
+        <w:jc w:val="center"/>
+        <w:rPr>
+          <w:b/>
+          <w:bCs/>
+          <w:sz w:val="40"/>
+          <w:szCs w:val="40"/>
+        </w:rPr>
+      </w:pPr>
+    </w:p>
+    <w:p>
+      <w:pPr>
+        <w:jc w:val="center"/>
+        <w:rPr>
+          <w:b/>
+          <w:bCs/>
+          <w:sz w:val="40"/>
+          <w:szCs w:val="40"/>
+        </w:rPr>
+      </w:pPr>
+    </w:p>
+    <w:p>
+      <w:pPr>
+        <w:jc w:val="center"/>
+        <w:rPr>
+          <w:b/>
+          <w:bCs/>
+          <w:sz w:val="40"/>
+          <w:szCs w:val="40"/>
+        </w:rPr>
+      </w:pPr>
+    </w:p>
+    <w:p>
+      <w:pPr>
+        <w:jc w:val="center"/>
+        <w:rPr>
+          <w:b/>
+          <w:bCs/>
+          <w:sz w:val="40"/>
+          <w:szCs w:val="40"/>
+        </w:rPr>
+      </w:pPr>
+    </w:p>
+    <w:p>
+      <w:pPr>
+        <w:jc w:val="center"/>
+        <w:rPr>
+          <w:b/>
+          <w:bCs/>
+          <w:sz w:val="40"/>
+          <w:szCs w:val="40"/>
+        </w:rPr>
+      </w:pPr>
+    </w:p>
+    <w:p>
+      <w:pPr>
+        <w:jc w:val="center"/>
+        <w:rPr>
+          <w:b/>
+          <w:bCs/>
+          <w:sz w:val="40"/>
+          <w:szCs w:val="40"/>
+        </w:rPr>
+      </w:pPr>
+    </w:p>
+    <w:p>
+      <w:pPr>
+        <w:jc w:val="center"/>
+        <w:rPr>
+          <w:b/>
+          <w:bCs/>
+          <w:sz w:val="40"/>
+          <w:szCs w:val="40"/>
+        </w:rPr>
+      </w:pPr>
+    </w:p>
+    <w:p>
+      <w:pPr>
+        <w:jc w:val="center"/>
+        <w:rPr>
+          <w:b/>
+          <w:bCs/>
+          <w:sz w:val="40"/>
+          <w:szCs w:val="40"/>
+        </w:rPr>
+      </w:pPr>
+    </w:p>
+    <w:p>
+      <w:pPr>
+        <w:jc w:val="center"/>
+        <w:rPr>
+          <w:b/>
+          <w:bCs/>
+          <w:sz w:val="40"/>
+          <w:szCs w:val="40"/>
+        </w:rPr>
+      </w:pPr>
+    </w:p>
+    <w:p>
+      <w:pPr>
+        <w:jc w:val="center"/>
+        <w:rPr>
+          <w:b/>
+          <w:bCs/>
+          <w:sz w:val="32"/>
+          <w:szCs w:val="32"/>
+        </w:rPr>
+      </w:pPr>
+      <w:r>
+        <w:rPr>
+          <w:b/>
+          <w:bCs/>
+          <w:sz w:val="40"/>
+          <w:szCs w:val="40"/>
+        </w:rPr>
+        <w:lastRenderedPageBreak/>
         <w:t xml:space="preserve">Admin </w:t>
       </w:r>
       <w:r>
@@ -7916,7 +7524,6 @@
           <w:sz w:val="32"/>
           <w:szCs w:val="32"/>
         </w:rPr>
-        <w:lastRenderedPageBreak/>
         <w:t>2</w:t>
       </w:r>
       <w:r>
@@ -8062,6 +7669,7 @@
           <w:sz w:val="32"/>
           <w:szCs w:val="32"/>
         </w:rPr>
+        <w:lastRenderedPageBreak/>
         <w:t>3</w:t>
       </w:r>
       <w:r>
@@ -8285,7 +7893,6 @@
           <w:sz w:val="32"/>
           <w:szCs w:val="32"/>
         </w:rPr>
-        <w:lastRenderedPageBreak/>
         <w:t xml:space="preserve">Used to </w:t>
       </w:r>
       <w:r>
@@ -8293,14 +7900,7 @@
           <w:sz w:val="32"/>
           <w:szCs w:val="32"/>
         </w:rPr>
-        <w:t>See Information of All</w:t>
-      </w:r>
-      <w:r>
-        <w:rPr>
-          <w:sz w:val="32"/>
-          <w:szCs w:val="32"/>
-        </w:rPr>
-        <w:t xml:space="preserve"> Users</w:t>
+        <w:t>See Information of All Users</w:t>
       </w:r>
       <w:r>
         <w:rPr>
@@ -8420,6 +8020,7 @@
           <w:sz w:val="32"/>
           <w:szCs w:val="32"/>
         </w:rPr>
+        <w:lastRenderedPageBreak/>
         <w:t>5</w:t>
       </w:r>
       <w:r>
@@ -8591,7 +8192,6 @@
           <w:sz w:val="32"/>
           <w:szCs w:val="32"/>
         </w:rPr>
-        <w:lastRenderedPageBreak/>
         <w:t>6</w:t>
       </w:r>
       <w:r>
@@ -8775,6 +8375,7 @@
           <w:sz w:val="32"/>
           <w:szCs w:val="32"/>
         </w:rPr>
+        <w:lastRenderedPageBreak/>
         <w:t xml:space="preserve">7. Categories </w:t>
       </w:r>
       <w:proofErr w:type="gramStart"/>
@@ -8918,7 +8519,6 @@
           <w:sz w:val="32"/>
           <w:szCs w:val="32"/>
         </w:rPr>
-        <w:lastRenderedPageBreak/>
         <w:t>8</w:t>
       </w:r>
       <w:r>
@@ -8928,16 +8528,7 @@
           <w:sz w:val="32"/>
           <w:szCs w:val="32"/>
         </w:rPr>
-        <w:t xml:space="preserve">. </w:t>
-      </w:r>
-      <w:r>
-        <w:rPr>
-          <w:b/>
-          <w:bCs/>
-          <w:sz w:val="32"/>
-          <w:szCs w:val="32"/>
-        </w:rPr>
-        <w:t xml:space="preserve">Languages </w:t>
+        <w:t xml:space="preserve">. Languages </w:t>
       </w:r>
       <w:proofErr w:type="gramStart"/>
       <w:r>
@@ -8988,21 +8579,7 @@
           <w:sz w:val="32"/>
           <w:szCs w:val="32"/>
         </w:rPr>
-        <w:t xml:space="preserve">Manage </w:t>
-      </w:r>
-      <w:r>
-        <w:rPr>
-          <w:sz w:val="32"/>
-          <w:szCs w:val="32"/>
-        </w:rPr>
-        <w:t xml:space="preserve">Languages </w:t>
-      </w:r>
-      <w:r>
-        <w:rPr>
-          <w:sz w:val="32"/>
-          <w:szCs w:val="32"/>
-        </w:rPr>
-        <w:t xml:space="preserve">for </w:t>
+        <w:t xml:space="preserve">Manage Languages for </w:t>
       </w:r>
       <w:r>
         <w:rPr>
@@ -9165,7 +8742,6 @@
           <w:tab w:val="left" w:pos="3248"/>
           <w:tab w:val="center" w:pos="4680"/>
         </w:tabs>
-        <w:jc w:val="center"/>
         <w:rPr>
           <w:rFonts w:ascii="Georgia" w:hAnsi="Georgia" w:cstheme="minorHAnsi"/>
           <w:b/>
@@ -9173,86 +8749,15 @@
           <w:szCs w:val="96"/>
         </w:rPr>
       </w:pPr>
-    </w:p>
-    <w:p>
-      <w:pPr>
-        <w:tabs>
-          <w:tab w:val="left" w:pos="3064"/>
-          <w:tab w:val="left" w:pos="3248"/>
-          <w:tab w:val="center" w:pos="4680"/>
-        </w:tabs>
-        <w:jc w:val="center"/>
+      <w:r>
         <w:rPr>
           <w:rFonts w:ascii="Georgia" w:hAnsi="Georgia" w:cstheme="minorHAnsi"/>
           <w:b/>
           <w:sz w:val="96"/>
           <w:szCs w:val="96"/>
         </w:rPr>
-      </w:pPr>
-    </w:p>
-    <w:p>
-      <w:pPr>
-        <w:tabs>
-          <w:tab w:val="left" w:pos="3064"/>
-          <w:tab w:val="left" w:pos="3248"/>
-          <w:tab w:val="center" w:pos="4680"/>
-        </w:tabs>
-        <w:jc w:val="center"/>
-        <w:rPr>
-          <w:rFonts w:ascii="Georgia" w:hAnsi="Georgia" w:cstheme="minorHAnsi"/>
-          <w:b/>
-          <w:sz w:val="96"/>
-          <w:szCs w:val="96"/>
-        </w:rPr>
-      </w:pPr>
-    </w:p>
-    <w:p>
-      <w:pPr>
-        <w:tabs>
-          <w:tab w:val="left" w:pos="3064"/>
-          <w:tab w:val="left" w:pos="3248"/>
-          <w:tab w:val="center" w:pos="4680"/>
-        </w:tabs>
-        <w:jc w:val="center"/>
-        <w:rPr>
-          <w:rFonts w:ascii="Georgia" w:hAnsi="Georgia" w:cstheme="minorHAnsi"/>
-          <w:b/>
-          <w:sz w:val="96"/>
-          <w:szCs w:val="96"/>
-        </w:rPr>
-      </w:pPr>
-    </w:p>
-    <w:p>
-      <w:pPr>
-        <w:tabs>
-          <w:tab w:val="left" w:pos="3064"/>
-          <w:tab w:val="left" w:pos="3248"/>
-          <w:tab w:val="center" w:pos="4680"/>
-        </w:tabs>
-        <w:jc w:val="center"/>
-        <w:rPr>
-          <w:rFonts w:ascii="Georgia" w:hAnsi="Georgia" w:cstheme="minorHAnsi"/>
-          <w:b/>
-          <w:sz w:val="96"/>
-          <w:szCs w:val="96"/>
-        </w:rPr>
-      </w:pPr>
-    </w:p>
-    <w:p>
-      <w:pPr>
-        <w:tabs>
-          <w:tab w:val="left" w:pos="3064"/>
-          <w:tab w:val="left" w:pos="3248"/>
-          <w:tab w:val="center" w:pos="4680"/>
-        </w:tabs>
-        <w:jc w:val="center"/>
-        <w:rPr>
-          <w:rFonts w:ascii="Georgia" w:hAnsi="Georgia" w:cstheme="minorHAnsi"/>
-          <w:b/>
-          <w:sz w:val="96"/>
-          <w:szCs w:val="96"/>
-        </w:rPr>
-      </w:pPr>
+        <w:tab/>
+      </w:r>
       <w:r>
         <w:rPr>
           <w:rFonts w:ascii="Georgia" w:hAnsi="Georgia" w:cstheme="minorHAnsi"/>
@@ -9550,30 +9055,8 @@
           <w:szCs w:val="32"/>
           <w:u w:val="single"/>
         </w:rPr>
-        <w:t xml:space="preserve">chools, </w:t>
-      </w:r>
-      <w:proofErr w:type="spellStart"/>
-      <w:r>
-        <w:rPr>
-          <w:rFonts w:ascii="Times New Roman" w:hAnsi="Times New Roman"/>
-          <w:b/>
-          <w:sz w:val="32"/>
-          <w:szCs w:val="32"/>
-          <w:u w:val="single"/>
-        </w:rPr>
-        <w:t>c</w:t>
-      </w:r>
-      <w:r>
-        <w:rPr>
-          <w:rFonts w:ascii="Times New Roman" w:hAnsi="Times New Roman"/>
-          <w:b/>
-          <w:sz w:val="32"/>
-          <w:szCs w:val="32"/>
-          <w:u w:val="single"/>
-        </w:rPr>
-        <w:t>hatgpt</w:t>
-      </w:r>
-      <w:proofErr w:type="spellEnd"/>
+        <w:t>chools</w:t>
+      </w:r>
     </w:p>
     <w:p>
       <w:pPr>
@@ -12180,6 +11663,7 @@
   <w:style w:type="character" w:default="1" w:styleId="DefaultParagraphFont">
     <w:name w:val="Default Paragraph Font"/>
     <w:uiPriority w:val="1"/>
+    <w:semiHidden/>
     <w:unhideWhenUsed/>
   </w:style>
   <w:style w:type="table" w:default="1" w:styleId="TableNormal">

</xml_diff>